<commit_message>
se agregaron img y descripciones de informes
</commit_message>
<xml_diff>
--- a/PASO 3 = INFORME DEL PROYECTO.docx
+++ b/PASO 3 = INFORME DEL PROYECTO.docx
@@ -55,7 +55,7 @@
           <w:szCs w:val="72"/>
         </w:rPr>
         <w:drawing>
-          <wp:inline distT="0" distB="0" distL="0" distR="0" wp14:anchorId="47ADC95F" wp14:editId="54ADB4A8">
+          <wp:inline distT="0" distB="0" distL="0" distR="0" wp14:anchorId="47ADC95F" wp14:editId="3B40C7F3">
             <wp:extent cx="5448300" cy="3681940"/>
             <wp:effectExtent l="0" t="0" r="0" b="0"/>
             <wp:docPr id="1956747147" name="Imagen 1" descr="Vista de una biblioteca&#10;&#10;El contenido generado por IA puede ser incorrecto."/>
@@ -260,31 +260,7 @@
           <w:sz w:val="36"/>
           <w:szCs w:val="36"/>
         </w:rPr>
-        <w:t>Rocío</w:t>
-      </w:r>
-      <w:r>
-        <w:rPr>
-          <w:color w:val="0F4761" w:themeColor="accent1" w:themeShade="BF"/>
-          <w:sz w:val="36"/>
-          <w:szCs w:val="36"/>
-        </w:rPr>
-        <w:t xml:space="preserve"> </w:t>
-      </w:r>
-      <w:r>
-        <w:rPr>
-          <w:color w:val="0F4761" w:themeColor="accent1" w:themeShade="BF"/>
-          <w:sz w:val="36"/>
-          <w:szCs w:val="36"/>
-        </w:rPr>
-        <w:t>Álvarez</w:t>
-      </w:r>
-      <w:r>
-        <w:rPr>
-          <w:color w:val="0F4761" w:themeColor="accent1" w:themeShade="BF"/>
-          <w:sz w:val="36"/>
-          <w:szCs w:val="36"/>
-        </w:rPr>
-        <w:t xml:space="preserve"> Merlo</w:t>
+        <w:t>Rocío Álvarez Merlo</w:t>
       </w:r>
     </w:p>
     <w:p>
@@ -336,15 +312,7 @@
           <w:sz w:val="36"/>
           <w:szCs w:val="36"/>
         </w:rPr>
-        <w:t>Joaquín</w:t>
-      </w:r>
-      <w:r>
-        <w:rPr>
-          <w:color w:val="0F4761" w:themeColor="accent1" w:themeShade="BF"/>
-          <w:sz w:val="36"/>
-          <w:szCs w:val="36"/>
-        </w:rPr>
-        <w:t xml:space="preserve"> Pizarro</w:t>
+        <w:t>Joaquín Pizarro</w:t>
       </w:r>
     </w:p>
     <w:p>
@@ -1648,73 +1616,535 @@
       <w:pPr>
         <w:rPr>
           <w:color w:val="0F4761" w:themeColor="accent1" w:themeShade="BF"/>
-          <w:sz w:val="36"/>
-          <w:szCs w:val="36"/>
-        </w:rPr>
-      </w:pPr>
-    </w:p>
-    <w:p>
-      <w:pPr>
-        <w:rPr>
-          <w:color w:val="0F4761" w:themeColor="accent1" w:themeShade="BF"/>
-          <w:sz w:val="36"/>
-          <w:szCs w:val="36"/>
-        </w:rPr>
-      </w:pPr>
-    </w:p>
-    <w:p>
-      <w:pPr>
-        <w:rPr>
-          <w:color w:val="0F4761" w:themeColor="accent1" w:themeShade="BF"/>
-          <w:sz w:val="28"/>
-          <w:szCs w:val="28"/>
-        </w:rPr>
-      </w:pPr>
-    </w:p>
-    <w:p>
-      <w:pPr>
-        <w:rPr>
-          <w:color w:val="0F4761" w:themeColor="accent1" w:themeShade="BF"/>
-          <w:sz w:val="36"/>
-          <w:szCs w:val="36"/>
-        </w:rPr>
-      </w:pPr>
-    </w:p>
-    <w:p>
-      <w:pPr>
-        <w:rPr>
-          <w:color w:val="0F4761" w:themeColor="accent1" w:themeShade="BF"/>
-          <w:sz w:val="36"/>
-          <w:szCs w:val="36"/>
-        </w:rPr>
-      </w:pPr>
-    </w:p>
-    <w:p>
-      <w:pPr>
-        <w:rPr>
-          <w:color w:val="0F4761" w:themeColor="accent1" w:themeShade="BF"/>
-          <w:sz w:val="28"/>
-          <w:szCs w:val="28"/>
-        </w:rPr>
-      </w:pPr>
-    </w:p>
-    <w:p>
-      <w:pPr>
-        <w:rPr>
-          <w:color w:val="0F4761" w:themeColor="accent1" w:themeShade="BF"/>
-          <w:sz w:val="36"/>
-          <w:szCs w:val="36"/>
-        </w:rPr>
-      </w:pPr>
-    </w:p>
-    <w:p>
-      <w:pPr>
-        <w:rPr>
-          <w:color w:val="0F4761" w:themeColor="accent1" w:themeShade="BF"/>
-          <w:sz w:val="36"/>
-          <w:szCs w:val="36"/>
-        </w:rPr>
-      </w:pPr>
+          <w:sz w:val="28"/>
+          <w:szCs w:val="28"/>
+        </w:rPr>
+      </w:pPr>
+    </w:p>
+    <w:p>
+      <w:pPr>
+        <w:rPr>
+          <w:b/>
+          <w:bCs/>
+          <w:color w:val="0F4761" w:themeColor="accent1" w:themeShade="BF"/>
+          <w:sz w:val="36"/>
+          <w:szCs w:val="36"/>
+        </w:rPr>
+      </w:pPr>
+    </w:p>
+    <w:p>
+      <w:pPr>
+        <w:rPr>
+          <w:b/>
+          <w:bCs/>
+          <w:color w:val="0F4761" w:themeColor="accent1" w:themeShade="BF"/>
+          <w:sz w:val="36"/>
+          <w:szCs w:val="36"/>
+        </w:rPr>
+      </w:pPr>
+      <w:r>
+        <w:rPr>
+          <w:b/>
+          <w:bCs/>
+          <w:color w:val="0F4761" w:themeColor="accent1" w:themeShade="BF"/>
+          <w:sz w:val="36"/>
+          <w:szCs w:val="36"/>
+        </w:rPr>
+        <w:t>INFORMES </w:t>
+      </w:r>
+    </w:p>
+    <w:p>
+      <w:pPr>
+        <w:rPr>
+          <w:color w:val="0F4761" w:themeColor="accent1" w:themeShade="BF"/>
+          <w:sz w:val="36"/>
+          <w:szCs w:val="36"/>
+        </w:rPr>
+      </w:pPr>
+      <w:r>
+        <w:rPr>
+          <w:color w:val="0F4761" w:themeColor="accent1" w:themeShade="BF"/>
+          <w:sz w:val="36"/>
+          <w:szCs w:val="36"/>
+        </w:rPr>
+        <w:t xml:space="preserve"> A continuación, se detallan los informes que el sistema generará.</w:t>
+      </w:r>
+    </w:p>
+    <w:p>
+      <w:pPr>
+        <w:pStyle w:val="Prrafodelista"/>
+        <w:numPr>
+          <w:ilvl w:val="0"/>
+          <w:numId w:val="2"/>
+        </w:numPr>
+        <w:rPr>
+          <w:color w:val="0F4761" w:themeColor="accent1" w:themeShade="BF"/>
+          <w:sz w:val="36"/>
+          <w:szCs w:val="36"/>
+        </w:rPr>
+      </w:pPr>
+      <w:r>
+        <w:rPr>
+          <w:color w:val="0F4761" w:themeColor="accent1" w:themeShade="BF"/>
+          <w:sz w:val="36"/>
+          <w:szCs w:val="36"/>
+        </w:rPr>
+        <w:t>Recaudación anual</w:t>
+      </w:r>
+      <w:r>
+        <w:rPr>
+          <w:color w:val="0F4761" w:themeColor="accent1" w:themeShade="BF"/>
+          <w:sz w:val="36"/>
+          <w:szCs w:val="36"/>
+        </w:rPr>
+        <w:t xml:space="preserve"> de cuotas pagadas. </w:t>
+      </w:r>
+    </w:p>
+    <w:p>
+      <w:pPr>
+        <w:pStyle w:val="Prrafodelista"/>
+        <w:numPr>
+          <w:ilvl w:val="0"/>
+          <w:numId w:val="2"/>
+        </w:numPr>
+        <w:rPr>
+          <w:color w:val="0F4761" w:themeColor="accent1" w:themeShade="BF"/>
+          <w:sz w:val="36"/>
+          <w:szCs w:val="36"/>
+        </w:rPr>
+      </w:pPr>
+      <w:r>
+        <w:rPr>
+          <w:color w:val="0F4761" w:themeColor="accent1" w:themeShade="BF"/>
+          <w:sz w:val="36"/>
+          <w:szCs w:val="36"/>
+        </w:rPr>
+        <w:t xml:space="preserve">Informe si algún cliente debe alguna cuota </w:t>
+      </w:r>
+    </w:p>
+    <w:p>
+      <w:pPr>
+        <w:pStyle w:val="Prrafodelista"/>
+        <w:numPr>
+          <w:ilvl w:val="0"/>
+          <w:numId w:val="2"/>
+        </w:numPr>
+        <w:rPr>
+          <w:color w:val="0F4761" w:themeColor="accent1" w:themeShade="BF"/>
+          <w:sz w:val="36"/>
+          <w:szCs w:val="36"/>
+        </w:rPr>
+      </w:pPr>
+      <w:r>
+        <w:rPr>
+          <w:color w:val="0F4761" w:themeColor="accent1" w:themeShade="BF"/>
+          <w:sz w:val="36"/>
+          <w:szCs w:val="36"/>
+        </w:rPr>
+        <w:t xml:space="preserve">Informe de libro prestado con mayor Frecuencia </w:t>
+      </w:r>
+    </w:p>
+    <w:p>
+      <w:pPr>
+        <w:pStyle w:val="Prrafodelista"/>
+        <w:numPr>
+          <w:ilvl w:val="0"/>
+          <w:numId w:val="2"/>
+        </w:numPr>
+        <w:rPr>
+          <w:color w:val="0F4761" w:themeColor="accent1" w:themeShade="BF"/>
+          <w:sz w:val="36"/>
+          <w:szCs w:val="36"/>
+        </w:rPr>
+      </w:pPr>
+      <w:r>
+        <w:rPr>
+          <w:color w:val="0F4761" w:themeColor="accent1" w:themeShade="BF"/>
+          <w:sz w:val="36"/>
+          <w:szCs w:val="36"/>
+        </w:rPr>
+        <w:t xml:space="preserve">Cantidad de libros prestados por mes </w:t>
+      </w:r>
+    </w:p>
+    <w:p>
+      <w:pPr>
+        <w:rPr>
+          <w:color w:val="0F4761" w:themeColor="accent1" w:themeShade="BF"/>
+          <w:sz w:val="36"/>
+          <w:szCs w:val="36"/>
+        </w:rPr>
+      </w:pPr>
+    </w:p>
+    <w:p>
+      <w:pPr>
+        <w:rPr>
+          <w:b/>
+          <w:bCs/>
+          <w:color w:val="FF0000"/>
+          <w:sz w:val="36"/>
+          <w:szCs w:val="36"/>
+        </w:rPr>
+      </w:pPr>
+      <w:r>
+        <w:rPr>
+          <w:b/>
+          <w:bCs/>
+          <w:color w:val="FF0000"/>
+          <w:sz w:val="36"/>
+          <w:szCs w:val="36"/>
+        </w:rPr>
+        <w:lastRenderedPageBreak/>
+        <w:t xml:space="preserve">Recaudación anual de cuotas pagadas. </w:t>
+      </w:r>
+    </w:p>
+    <w:p>
+      <w:pPr>
+        <w:rPr>
+          <w:color w:val="0F4761" w:themeColor="accent1" w:themeShade="BF"/>
+          <w:sz w:val="36"/>
+          <w:szCs w:val="36"/>
+        </w:rPr>
+      </w:pPr>
+    </w:p>
+    <w:p>
+      <w:pPr>
+        <w:rPr>
+          <w:color w:val="0F4761" w:themeColor="accent1" w:themeShade="BF"/>
+          <w:sz w:val="36"/>
+          <w:szCs w:val="36"/>
+        </w:rPr>
+      </w:pPr>
+      <w:r>
+        <w:rPr>
+          <w:color w:val="0F4761" w:themeColor="accent1" w:themeShade="BF"/>
+          <w:sz w:val="36"/>
+          <w:szCs w:val="36"/>
+        </w:rPr>
+        <w:t>El usuario debe poder ingresar el año de consulta y recibir la recaudación correspondiente.</w:t>
+      </w:r>
+    </w:p>
+    <w:p>
+      <w:pPr>
+        <w:rPr>
+          <w:b/>
+          <w:bCs/>
+          <w:color w:val="0F4761" w:themeColor="accent1" w:themeShade="BF"/>
+          <w:sz w:val="36"/>
+          <w:szCs w:val="36"/>
+        </w:rPr>
+      </w:pPr>
+      <w:r>
+        <w:rPr>
+          <w:b/>
+          <w:bCs/>
+          <w:color w:val="0F4761" w:themeColor="accent1" w:themeShade="BF"/>
+          <w:sz w:val="36"/>
+          <w:szCs w:val="36"/>
+        </w:rPr>
+        <w:t xml:space="preserve">Ejemplo </w:t>
+      </w:r>
+    </w:p>
+    <w:p>
+      <w:pPr>
+        <w:rPr>
+          <w:color w:val="0F4761" w:themeColor="accent1" w:themeShade="BF"/>
+          <w:sz w:val="36"/>
+          <w:szCs w:val="36"/>
+        </w:rPr>
+      </w:pPr>
+      <w:r>
+        <w:rPr>
+          <w:noProof/>
+        </w:rPr>
+        <w:drawing>
+          <wp:inline distT="0" distB="0" distL="0" distR="0" wp14:anchorId="606359BB" wp14:editId="4EB0A6F7">
+            <wp:extent cx="5400040" cy="2819653"/>
+            <wp:effectExtent l="0" t="0" r="0" b="0"/>
+            <wp:docPr id="2070398775" name="Imagen 1" descr="Tabla&#10;&#10;El contenido generado por IA puede ser incorrecto."/>
+            <wp:cNvGraphicFramePr>
+              <a:graphicFrameLocks xmlns:a="http://schemas.openxmlformats.org/drawingml/2006/main" noChangeAspect="1"/>
+            </wp:cNvGraphicFramePr>
+            <a:graphic xmlns:a="http://schemas.openxmlformats.org/drawingml/2006/main">
+              <a:graphicData uri="http://schemas.openxmlformats.org/drawingml/2006/picture">
+                <pic:pic xmlns:pic="http://schemas.openxmlformats.org/drawingml/2006/picture">
+                  <pic:nvPicPr>
+                    <pic:cNvPr id="2070398775" name="Imagen 1" descr="Tabla&#10;&#10;El contenido generado por IA puede ser incorrecto."/>
+                    <pic:cNvPicPr/>
+                  </pic:nvPicPr>
+                  <pic:blipFill>
+                    <a:blip r:embed="rId13"/>
+                    <a:stretch>
+                      <a:fillRect/>
+                    </a:stretch>
+                  </pic:blipFill>
+                  <pic:spPr>
+                    <a:xfrm>
+                      <a:off x="0" y="0"/>
+                      <a:ext cx="5400040" cy="2819653"/>
+                    </a:xfrm>
+                    <a:prstGeom prst="rect">
+                      <a:avLst/>
+                    </a:prstGeom>
+                  </pic:spPr>
+                </pic:pic>
+              </a:graphicData>
+            </a:graphic>
+          </wp:inline>
+        </w:drawing>
+      </w:r>
+    </w:p>
+    <w:p>
+      <w:pPr>
+        <w:rPr>
+          <w:color w:val="0F4761" w:themeColor="accent1" w:themeShade="BF"/>
+          <w:sz w:val="28"/>
+          <w:szCs w:val="28"/>
+        </w:rPr>
+      </w:pPr>
+    </w:p>
+    <w:p>
+      <w:pPr>
+        <w:rPr>
+          <w:color w:val="0F4761" w:themeColor="accent1" w:themeShade="BF"/>
+          <w:sz w:val="36"/>
+          <w:szCs w:val="36"/>
+        </w:rPr>
+      </w:pPr>
+    </w:p>
+    <w:p>
+      <w:pPr>
+        <w:rPr>
+          <w:b/>
+          <w:bCs/>
+          <w:color w:val="FF0000"/>
+          <w:sz w:val="36"/>
+          <w:szCs w:val="36"/>
+        </w:rPr>
+      </w:pPr>
+      <w:r>
+        <w:rPr>
+          <w:b/>
+          <w:bCs/>
+          <w:color w:val="FF0000"/>
+          <w:sz w:val="36"/>
+          <w:szCs w:val="36"/>
+        </w:rPr>
+        <w:t xml:space="preserve">Informe si algún cliente debe alguna cuota </w:t>
+      </w:r>
+    </w:p>
+    <w:p>
+      <w:pPr>
+        <w:rPr>
+          <w:color w:val="0E2841" w:themeColor="text2"/>
+          <w:sz w:val="36"/>
+          <w:szCs w:val="36"/>
+        </w:rPr>
+      </w:pPr>
+      <w:r>
+        <w:rPr>
+          <w:color w:val="0E2841" w:themeColor="text2"/>
+          <w:sz w:val="36"/>
+          <w:szCs w:val="36"/>
+        </w:rPr>
+        <w:t>El usuario debe poder ingresar el año y ver la lista de deudores.</w:t>
+      </w:r>
+    </w:p>
+    <w:p>
+      <w:pPr>
+        <w:rPr>
+          <w:b/>
+          <w:bCs/>
+          <w:color w:val="0E2841" w:themeColor="text2"/>
+          <w:sz w:val="36"/>
+          <w:szCs w:val="36"/>
+        </w:rPr>
+      </w:pPr>
+      <w:r>
+        <w:rPr>
+          <w:b/>
+          <w:bCs/>
+          <w:color w:val="0E2841" w:themeColor="text2"/>
+          <w:sz w:val="36"/>
+          <w:szCs w:val="36"/>
+        </w:rPr>
+        <w:t>Ejemplo:</w:t>
+      </w:r>
+    </w:p>
+    <w:p>
+      <w:pPr>
+        <w:rPr>
+          <w:color w:val="0F4761" w:themeColor="accent1" w:themeShade="BF"/>
+          <w:sz w:val="36"/>
+          <w:szCs w:val="36"/>
+        </w:rPr>
+      </w:pPr>
+      <w:r>
+        <w:rPr>
+          <w:noProof/>
+        </w:rPr>
+        <w:drawing>
+          <wp:inline distT="0" distB="0" distL="0" distR="0" wp14:anchorId="4A717714" wp14:editId="7DF22735">
+            <wp:extent cx="5280660" cy="1135118"/>
+            <wp:effectExtent l="0" t="0" r="0" b="0"/>
+            <wp:docPr id="1375381341" name="Imagen 1" descr="Interfaz de usuario gráfica, Texto&#10;&#10;El contenido generado por IA puede ser incorrecto."/>
+            <wp:cNvGraphicFramePr>
+              <a:graphicFrameLocks xmlns:a="http://schemas.openxmlformats.org/drawingml/2006/main" noChangeAspect="1"/>
+            </wp:cNvGraphicFramePr>
+            <a:graphic xmlns:a="http://schemas.openxmlformats.org/drawingml/2006/main">
+              <a:graphicData uri="http://schemas.openxmlformats.org/drawingml/2006/picture">
+                <pic:pic xmlns:pic="http://schemas.openxmlformats.org/drawingml/2006/picture">
+                  <pic:nvPicPr>
+                    <pic:cNvPr id="1375381341" name="Imagen 1" descr="Interfaz de usuario gráfica, Texto&#10;&#10;El contenido generado por IA puede ser incorrecto."/>
+                    <pic:cNvPicPr/>
+                  </pic:nvPicPr>
+                  <pic:blipFill>
+                    <a:blip r:embed="rId14"/>
+                    <a:stretch>
+                      <a:fillRect/>
+                    </a:stretch>
+                  </pic:blipFill>
+                  <pic:spPr>
+                    <a:xfrm>
+                      <a:off x="0" y="0"/>
+                      <a:ext cx="5297725" cy="1138786"/>
+                    </a:xfrm>
+                    <a:prstGeom prst="rect">
+                      <a:avLst/>
+                    </a:prstGeom>
+                  </pic:spPr>
+                </pic:pic>
+              </a:graphicData>
+            </a:graphic>
+          </wp:inline>
+        </w:drawing>
+      </w:r>
+    </w:p>
+    <w:p>
+      <w:pPr>
+        <w:rPr>
+          <w:color w:val="0F4761" w:themeColor="accent1" w:themeShade="BF"/>
+          <w:sz w:val="36"/>
+          <w:szCs w:val="36"/>
+        </w:rPr>
+      </w:pPr>
+    </w:p>
+    <w:p>
+      <w:pPr>
+        <w:rPr>
+          <w:b/>
+          <w:bCs/>
+          <w:color w:val="EE0000"/>
+          <w:sz w:val="36"/>
+          <w:szCs w:val="36"/>
+        </w:rPr>
+      </w:pPr>
+      <w:r>
+        <w:rPr>
+          <w:b/>
+          <w:bCs/>
+          <w:color w:val="EE0000"/>
+          <w:sz w:val="36"/>
+          <w:szCs w:val="36"/>
+        </w:rPr>
+        <w:lastRenderedPageBreak/>
+        <w:t xml:space="preserve">Informe de libro prestado con mayor Frecuencia </w:t>
+      </w:r>
+    </w:p>
+    <w:p>
+      <w:pPr>
+        <w:rPr>
+          <w:color w:val="0E2841" w:themeColor="text2"/>
+          <w:sz w:val="28"/>
+          <w:szCs w:val="28"/>
+        </w:rPr>
+      </w:pPr>
+      <w:r>
+        <w:rPr>
+          <w:color w:val="0E2841" w:themeColor="text2"/>
+          <w:sz w:val="28"/>
+          <w:szCs w:val="28"/>
+        </w:rPr>
+        <w:t>E</w:t>
+      </w:r>
+      <w:r>
+        <w:rPr>
+          <w:color w:val="0E2841" w:themeColor="text2"/>
+          <w:sz w:val="28"/>
+          <w:szCs w:val="28"/>
+        </w:rPr>
+        <w:t xml:space="preserve">L USUARIO PODRA ACCEDER CON NUMERO DE ISBN, Y PODRA VISUALIZAR CUAL FUE EL LIBRO MAS PRESTADO CON MAYOR FRECUENCIA. </w:t>
+      </w:r>
+    </w:p>
+    <w:p>
+      <w:pPr>
+        <w:rPr>
+          <w:b/>
+          <w:bCs/>
+          <w:color w:val="0E2841" w:themeColor="text2"/>
+          <w:sz w:val="28"/>
+          <w:szCs w:val="28"/>
+        </w:rPr>
+      </w:pPr>
+      <w:r>
+        <w:rPr>
+          <w:b/>
+          <w:bCs/>
+          <w:color w:val="0E2841" w:themeColor="text2"/>
+          <w:sz w:val="28"/>
+          <w:szCs w:val="28"/>
+        </w:rPr>
+        <w:t>EJEMPLO:</w:t>
+      </w:r>
+    </w:p>
+    <w:p>
+      <w:pPr>
+        <w:rPr>
+          <w:color w:val="0F4761" w:themeColor="accent1" w:themeShade="BF"/>
+          <w:sz w:val="36"/>
+          <w:szCs w:val="36"/>
+          <w:u w:val="single"/>
+        </w:rPr>
+      </w:pPr>
+      <w:r>
+        <w:rPr>
+          <w:noProof/>
+        </w:rPr>
+        <w:drawing>
+          <wp:inline distT="0" distB="0" distL="0" distR="0" wp14:anchorId="09D3B440" wp14:editId="63A5D807">
+            <wp:extent cx="5972175" cy="1813560"/>
+            <wp:effectExtent l="0" t="0" r="0" b="0"/>
+            <wp:docPr id="173754003" name="Imagen 1" descr="Imagen que contiene Texto&#10;&#10;El contenido generado por IA puede ser incorrecto."/>
+            <wp:cNvGraphicFramePr>
+              <a:graphicFrameLocks xmlns:a="http://schemas.openxmlformats.org/drawingml/2006/main" noChangeAspect="1"/>
+            </wp:cNvGraphicFramePr>
+            <a:graphic xmlns:a="http://schemas.openxmlformats.org/drawingml/2006/main">
+              <a:graphicData uri="http://schemas.openxmlformats.org/drawingml/2006/picture">
+                <pic:pic xmlns:pic="http://schemas.openxmlformats.org/drawingml/2006/picture">
+                  <pic:nvPicPr>
+                    <pic:cNvPr id="173754003" name="Imagen 1" descr="Imagen que contiene Texto&#10;&#10;El contenido generado por IA puede ser incorrecto."/>
+                    <pic:cNvPicPr/>
+                  </pic:nvPicPr>
+                  <pic:blipFill>
+                    <a:blip r:embed="rId15"/>
+                    <a:stretch>
+                      <a:fillRect/>
+                    </a:stretch>
+                  </pic:blipFill>
+                  <pic:spPr>
+                    <a:xfrm>
+                      <a:off x="0" y="0"/>
+                      <a:ext cx="5975756" cy="1814647"/>
+                    </a:xfrm>
+                    <a:prstGeom prst="rect">
+                      <a:avLst/>
+                    </a:prstGeom>
+                  </pic:spPr>
+                </pic:pic>
+              </a:graphicData>
+            </a:graphic>
+          </wp:inline>
+        </w:drawing>
+      </w:r>
     </w:p>
     <w:sectPr>
       <w:pgSz w:w="11906" w:h="16838"/>
@@ -1729,6 +2159,92 @@
 <file path=word/numbering.xml><?xml version="1.0" encoding="utf-8"?>
 <w:numbering xmlns:wpc="http://schemas.microsoft.com/office/word/2010/wordprocessingCanvas" xmlns:cx="http://schemas.microsoft.com/office/drawing/2014/chartex" xmlns:cx1="http://schemas.microsoft.com/office/drawing/2015/9/8/chartex" xmlns:cx2="http://schemas.microsoft.com/office/drawing/2015/10/21/chartex" xmlns:cx3="http://schemas.microsoft.com/office/drawing/2016/5/9/chartex" xmlns:cx4="http://schemas.microsoft.com/office/drawing/2016/5/10/chartex" xmlns:cx5="http://schemas.microsoft.com/office/drawing/2016/5/11/chartex" xmlns:cx6="http://schemas.microsoft.com/office/drawing/2016/5/12/chartex" xmlns:cx7="http://schemas.microsoft.com/office/drawing/2016/5/13/chartex" xmlns:cx8="http://schemas.microsoft.com/office/drawing/2016/5/14/chartex" xmlns:mc="http://schemas.openxmlformats.org/markup-compatibility/2006" xmlns:aink="http://schemas.microsoft.com/office/drawing/2016/ink" xmlns:am3d="http://schemas.microsoft.com/office/drawing/2017/model3d" xmlns:o="urn:schemas-microsoft-com:office:office" xmlns:oel="http://schemas.microsoft.com/office/2019/extlst" xmlns:r="http://schemas.openxmlformats.org/officeDocument/2006/relationships" xmlns:m="http://schemas.openxmlformats.org/officeDocument/2006/math" xmlns:v="urn:schemas-microsoft-com:vml" xmlns:wp14="http://schemas.microsoft.com/office/word/2010/wordprocessingDrawing" xmlns:wp="http://schemas.openxmlformats.org/drawingml/2006/wordprocessingDrawing" xmlns:w10="urn:schemas-microsoft-com:office:word" xmlns:w="http://schemas.openxmlformats.org/wordprocessingml/2006/main" xmlns:w14="http://schemas.microsoft.com/office/word/2010/wordml" xmlns:w15="http://schemas.microsoft.com/office/word/2012/wordml" xmlns:w16cex="http://schemas.microsoft.com/office/word/2018/wordml/cex" xmlns:w16cid="http://schemas.microsoft.com/office/word/2016/wordml/cid" xmlns:w16="http://schemas.microsoft.com/office/word/2018/wordml" xmlns:w16du="http://schemas.microsoft.com/office/word/2023/wordml/word16du" xmlns:w16sdtdh="http://schemas.microsoft.com/office/word/2020/wordml/sdtdatahash" xmlns:w16sdtfl="http://schemas.microsoft.com/office/word/2024/wordml/sdtformatlock" xmlns:w16se="http://schemas.microsoft.com/office/word/2015/wordml/symex" xmlns:wpg="http://schemas.microsoft.com/office/word/2010/wordprocessingGroup" xmlns:wpi="http://schemas.microsoft.com/office/word/2010/wordprocessingInk" xmlns:wne="http://schemas.microsoft.com/office/word/2006/wordml" xmlns:wps="http://schemas.microsoft.com/office/word/2010/wordprocessingShape" mc:Ignorable="w14 w15 w16se w16cid w16 w16cex w16sdtdh w16sdtfl w16du wp14">
   <w:abstractNum w:abstractNumId="0" w15:restartNumberingAfterBreak="0">
+    <w:nsid w:val="31E851C0"/>
+    <w:multiLevelType w:val="hybridMultilevel"/>
+    <w:tmpl w:val="F83A532C"/>
+    <w:lvl w:ilvl="0" w:tplc="2C0A000F">
+      <w:start w:val="1"/>
+      <w:numFmt w:val="decimal"/>
+      <w:lvlText w:val="%1."/>
+      <w:lvlJc w:val="left"/>
+      <w:pPr>
+        <w:ind w:left="720" w:hanging="360"/>
+      </w:pPr>
+    </w:lvl>
+    <w:lvl w:ilvl="1" w:tplc="2C0A0019" w:tentative="1">
+      <w:start w:val="1"/>
+      <w:numFmt w:val="lowerLetter"/>
+      <w:lvlText w:val="%2."/>
+      <w:lvlJc w:val="left"/>
+      <w:pPr>
+        <w:ind w:left="1440" w:hanging="360"/>
+      </w:pPr>
+    </w:lvl>
+    <w:lvl w:ilvl="2" w:tplc="2C0A001B" w:tentative="1">
+      <w:start w:val="1"/>
+      <w:numFmt w:val="lowerRoman"/>
+      <w:lvlText w:val="%3."/>
+      <w:lvlJc w:val="right"/>
+      <w:pPr>
+        <w:ind w:left="2160" w:hanging="180"/>
+      </w:pPr>
+    </w:lvl>
+    <w:lvl w:ilvl="3" w:tplc="2C0A000F" w:tentative="1">
+      <w:start w:val="1"/>
+      <w:numFmt w:val="decimal"/>
+      <w:lvlText w:val="%4."/>
+      <w:lvlJc w:val="left"/>
+      <w:pPr>
+        <w:ind w:left="2880" w:hanging="360"/>
+      </w:pPr>
+    </w:lvl>
+    <w:lvl w:ilvl="4" w:tplc="2C0A0019" w:tentative="1">
+      <w:start w:val="1"/>
+      <w:numFmt w:val="lowerLetter"/>
+      <w:lvlText w:val="%5."/>
+      <w:lvlJc w:val="left"/>
+      <w:pPr>
+        <w:ind w:left="3600" w:hanging="360"/>
+      </w:pPr>
+    </w:lvl>
+    <w:lvl w:ilvl="5" w:tplc="2C0A001B" w:tentative="1">
+      <w:start w:val="1"/>
+      <w:numFmt w:val="lowerRoman"/>
+      <w:lvlText w:val="%6."/>
+      <w:lvlJc w:val="right"/>
+      <w:pPr>
+        <w:ind w:left="4320" w:hanging="180"/>
+      </w:pPr>
+    </w:lvl>
+    <w:lvl w:ilvl="6" w:tplc="2C0A000F" w:tentative="1">
+      <w:start w:val="1"/>
+      <w:numFmt w:val="decimal"/>
+      <w:lvlText w:val="%7."/>
+      <w:lvlJc w:val="left"/>
+      <w:pPr>
+        <w:ind w:left="5040" w:hanging="360"/>
+      </w:pPr>
+    </w:lvl>
+    <w:lvl w:ilvl="7" w:tplc="2C0A0019" w:tentative="1">
+      <w:start w:val="1"/>
+      <w:numFmt w:val="lowerLetter"/>
+      <w:lvlText w:val="%8."/>
+      <w:lvlJc w:val="left"/>
+      <w:pPr>
+        <w:ind w:left="5760" w:hanging="360"/>
+      </w:pPr>
+    </w:lvl>
+    <w:lvl w:ilvl="8" w:tplc="2C0A001B" w:tentative="1">
+      <w:start w:val="1"/>
+      <w:numFmt w:val="lowerRoman"/>
+      <w:lvlText w:val="%9."/>
+      <w:lvlJc w:val="right"/>
+      <w:pPr>
+        <w:ind w:left="6480" w:hanging="180"/>
+      </w:pPr>
+    </w:lvl>
+  </w:abstractNum>
+  <w:abstractNum w:abstractNumId="1" w15:restartNumberingAfterBreak="0">
     <w:nsid w:val="445B26D8"/>
     <w:multiLevelType w:val="multilevel"/>
     <w:tmpl w:val="AF864310"/>
@@ -1878,6 +2394,9 @@
     </w:lvl>
   </w:abstractNum>
   <w:num w:numId="1" w16cid:durableId="627666151">
+    <w:abstractNumId w:val="1"/>
+  </w:num>
+  <w:num w:numId="2" w16cid:durableId="2044475940">
     <w:abstractNumId w:val="0"/>
   </w:num>
 </w:numbering>
@@ -2486,6 +3005,7 @@
   <w:style w:type="character" w:default="1" w:styleId="Fuentedeprrafopredeter">
     <w:name w:val="Default Paragraph Font"/>
     <w:uiPriority w:val="1"/>
+    <w:semiHidden/>
     <w:unhideWhenUsed/>
   </w:style>
   <w:style w:type="table" w:default="1" w:styleId="Tablanormal">

</xml_diff>